<commit_message>
Airports, methodology, summary updated
</commit_message>
<xml_diff>
--- a/Answers_1.docx
+++ b/Answers_1.docx
@@ -1,6 +1,6 @@
 
 <file path=word/document.xml><?xml version="1.0" encoding="utf-8"?>
-<w:document xmlns:wpc="http://schemas.microsoft.com/office/word/2010/wordprocessingCanvas" xmlns:cx="http://schemas.microsoft.com/office/drawing/2014/chartex" xmlns:cx1="http://schemas.microsoft.com/office/drawing/2015/9/8/chartex" xmlns:mc="http://schemas.openxmlformats.org/markup-compatibility/2006" xmlns:o="urn:schemas-microsoft-com:office:office" xmlns:r="http://schemas.openxmlformats.org/officeDocument/2006/relationships" xmlns:m="http://schemas.openxmlformats.org/officeDocument/2006/math" xmlns:v="urn:schemas-microsoft-com:vml" xmlns:wp14="http://schemas.microsoft.com/office/word/2010/wordprocessingDrawing" xmlns:wp="http://schemas.openxmlformats.org/drawingml/2006/wordprocessingDrawing" xmlns:w10="urn:schemas-microsoft-com:office:word" xmlns:w="http://schemas.openxmlformats.org/wordprocessingml/2006/main" xmlns:w14="http://schemas.microsoft.com/office/word/2010/wordml" xmlns:w15="http://schemas.microsoft.com/office/word/2012/wordml" xmlns:w16se="http://schemas.microsoft.com/office/word/2015/wordml/symex" xmlns:wpg="http://schemas.microsoft.com/office/word/2010/wordprocessingGroup" xmlns:wpi="http://schemas.microsoft.com/office/word/2010/wordprocessingInk" xmlns:wne="http://schemas.microsoft.com/office/word/2006/wordml" xmlns:wps="http://schemas.microsoft.com/office/word/2010/wordprocessingShape" mc:Ignorable="w14 w15 w16se wp14">
+<w:document xmlns:wpc="http://schemas.microsoft.com/office/word/2010/wordprocessingCanvas" xmlns:mc="http://schemas.openxmlformats.org/markup-compatibility/2006" xmlns:o="urn:schemas-microsoft-com:office:office" xmlns:r="http://schemas.openxmlformats.org/officeDocument/2006/relationships" xmlns:m="http://schemas.openxmlformats.org/officeDocument/2006/math" xmlns:v="urn:schemas-microsoft-com:vml" xmlns:wp14="http://schemas.microsoft.com/office/word/2010/wordprocessingDrawing" xmlns:wp="http://schemas.openxmlformats.org/drawingml/2006/wordprocessingDrawing" xmlns:w10="urn:schemas-microsoft-com:office:word" xmlns:w="http://schemas.openxmlformats.org/wordprocessingml/2006/main" xmlns:w14="http://schemas.microsoft.com/office/word/2010/wordml" xmlns:w15="http://schemas.microsoft.com/office/word/2012/wordml" xmlns:wpg="http://schemas.microsoft.com/office/word/2010/wordprocessingGroup" xmlns:wpi="http://schemas.microsoft.com/office/word/2010/wordprocessingInk" xmlns:wne="http://schemas.microsoft.com/office/word/2006/wordml" xmlns:wps="http://schemas.microsoft.com/office/word/2010/wordprocessingShape" mc:Ignorable="w14 w15 wp14">
   <w:body>
     <w:p>
       <w:pPr>
@@ -43,29 +43,7 @@
           <w:szCs w:val="24"/>
           <w:lang w:val="en-GB"/>
         </w:rPr>
-        <w:t xml:space="preserve">Here are some first comments regarding the </w:t>
-      </w:r>
-      <w:proofErr w:type="spellStart"/>
-      <w:r>
-        <w:rPr>
-          <w:rFonts w:ascii="Arial" w:eastAsia="Times New Roman" w:hAnsi="Arial" w:cs="Arial"/>
-          <w:color w:val="222222"/>
-          <w:sz w:val="24"/>
-          <w:szCs w:val="24"/>
-          <w:lang w:val="en-GB"/>
-        </w:rPr>
-        <w:t>spatialization</w:t>
-      </w:r>
-      <w:proofErr w:type="spellEnd"/>
-      <w:r>
-        <w:rPr>
-          <w:rFonts w:ascii="Arial" w:eastAsia="Times New Roman" w:hAnsi="Arial" w:cs="Arial"/>
-          <w:color w:val="222222"/>
-          <w:sz w:val="24"/>
-          <w:szCs w:val="24"/>
-          <w:lang w:val="en-GB"/>
-        </w:rPr>
-        <w:t xml:space="preserve"> methodology:</w:t>
+        <w:t>Here are some first comments regarding the spatialization methodology:</w:t>
       </w:r>
     </w:p>
     <w:p>
@@ -99,42 +77,67 @@
           <w:color w:val="222222"/>
           <w:sz w:val="24"/>
           <w:szCs w:val="24"/>
-        </w:rPr>
-      </w:pPr>
-      <w:r>
-        <w:rPr>
-          <w:rFonts w:ascii="Arial" w:eastAsia="Times New Roman" w:hAnsi="Arial" w:cs="Arial"/>
-          <w:color w:val="222222"/>
-          <w:sz w:val="24"/>
-          <w:szCs w:val="24"/>
-          <w:lang w:val="en-GB"/>
-        </w:rPr>
-        <w:t xml:space="preserve">1. Could you specify the precisions regarding the datasets used, for example using a table: name of the dataset, name of producer, year of the data used for the project, overall quality, </w:t>
-      </w:r>
-      <w:proofErr w:type="spellStart"/>
-      <w:r>
-        <w:rPr>
-          <w:rFonts w:ascii="Arial" w:eastAsia="Times New Roman" w:hAnsi="Arial" w:cs="Arial"/>
-          <w:color w:val="222222"/>
-          <w:sz w:val="24"/>
-          <w:szCs w:val="24"/>
-          <w:lang w:val="en-GB"/>
-        </w:rPr>
-        <w:t>exhaustivity</w:t>
-      </w:r>
-      <w:proofErr w:type="spellEnd"/>
-      <w:proofErr w:type="gramStart"/>
-      <w:r>
-        <w:rPr>
-          <w:rFonts w:ascii="Arial" w:eastAsia="Times New Roman" w:hAnsi="Arial" w:cs="Arial"/>
-          <w:color w:val="222222"/>
-          <w:sz w:val="24"/>
-          <w:szCs w:val="24"/>
-          <w:lang w:val="en-GB"/>
-        </w:rPr>
-        <w:t>..</w:t>
-      </w:r>
-      <w:proofErr w:type="gramEnd"/>
+          <w:lang w:val="en-GB"/>
+        </w:rPr>
+      </w:pPr>
+      <w:r>
+        <w:rPr>
+          <w:rFonts w:ascii="Arial" w:eastAsia="Times New Roman" w:hAnsi="Arial" w:cs="Arial"/>
+          <w:color w:val="222222"/>
+          <w:sz w:val="24"/>
+          <w:szCs w:val="24"/>
+          <w:lang w:val="en-GB"/>
+        </w:rPr>
+        <w:t>1. Could you specify the precisions regarding the datasets used, for example using a table: name of the dataset, name of producer, year of the data used for the project, overall quality, exhaustivity..</w:t>
+      </w:r>
+    </w:p>
+    <w:p>
+      <w:pPr>
+        <w:shd w:val="clear" w:color="auto" w:fill="FFFFFF"/>
+        <w:spacing w:after="0" w:line="240" w:lineRule="auto"/>
+        <w:rPr>
+          <w:rFonts w:ascii="Arial" w:eastAsia="Times New Roman" w:hAnsi="Arial" w:cs="Arial"/>
+          <w:color w:val="222222"/>
+          <w:sz w:val="24"/>
+          <w:szCs w:val="24"/>
+          <w:lang w:val="en-GB"/>
+        </w:rPr>
+      </w:pPr>
+    </w:p>
+    <w:p>
+      <w:pPr>
+        <w:shd w:val="clear" w:color="auto" w:fill="FFFFFF"/>
+        <w:spacing w:after="0" w:line="240" w:lineRule="auto"/>
+        <w:rPr>
+          <w:rFonts w:ascii="Arial" w:eastAsia="Times New Roman" w:hAnsi="Arial" w:cs="Arial"/>
+          <w:i/>
+          <w:color w:val="FF0000"/>
+          <w:sz w:val="24"/>
+          <w:szCs w:val="24"/>
+        </w:rPr>
+      </w:pPr>
+      <w:r>
+        <w:rPr>
+          <w:rFonts w:ascii="Arial" w:eastAsia="Times New Roman" w:hAnsi="Arial" w:cs="Arial"/>
+          <w:i/>
+          <w:color w:val="FF0000"/>
+          <w:sz w:val="24"/>
+          <w:szCs w:val="24"/>
+          <w:lang w:val="en-GB"/>
+        </w:rPr>
+        <w:t xml:space="preserve">Yes, of course. We share </w:t>
+      </w:r>
+      <w:r>
+        <w:rPr>
+          <w:rFonts w:ascii="Arial" w:eastAsia="Times New Roman" w:hAnsi="Arial" w:cs="Arial"/>
+          <w:i/>
+          <w:color w:val="FF0000"/>
+          <w:sz w:val="24"/>
+          <w:szCs w:val="24"/>
+          <w:lang w:val="en-GB"/>
+        </w:rPr>
+        <w:t>with you excel file with datasets summary.</w:t>
+      </w:r>
     </w:p>
     <w:p>
       <w:pPr>
@@ -167,164 +170,58 @@
           <w:color w:val="222222"/>
           <w:sz w:val="24"/>
           <w:szCs w:val="24"/>
-        </w:rPr>
-      </w:pPr>
-      <w:r>
-        <w:rPr>
-          <w:rFonts w:ascii="Arial" w:eastAsia="Times New Roman" w:hAnsi="Arial" w:cs="Arial"/>
-          <w:color w:val="222222"/>
-          <w:sz w:val="24"/>
-          <w:szCs w:val="24"/>
-          <w:lang w:val="en-GB"/>
-        </w:rPr>
-        <w:t xml:space="preserve">2. </w:t>
-      </w:r>
-      <w:proofErr w:type="gramStart"/>
-      <w:r>
-        <w:rPr>
-          <w:rFonts w:ascii="Arial" w:eastAsia="Times New Roman" w:hAnsi="Arial" w:cs="Arial"/>
-          <w:color w:val="222222"/>
-          <w:sz w:val="24"/>
-          <w:szCs w:val="24"/>
-          <w:lang w:val="en-GB"/>
-        </w:rPr>
-        <w:t>In</w:t>
-      </w:r>
-      <w:proofErr w:type="gramEnd"/>
-      <w:r>
-        <w:rPr>
-          <w:rFonts w:ascii="Arial" w:eastAsia="Times New Roman" w:hAnsi="Arial" w:cs="Arial"/>
-          <w:color w:val="222222"/>
-          <w:sz w:val="24"/>
-          <w:szCs w:val="24"/>
-          <w:lang w:val="en-GB"/>
-        </w:rPr>
-        <w:t xml:space="preserve"> the future methodology report, you can write, instead of “the sources do not exist”, “the inventory emission were not provided by individual sources” so that the reader understands that the sources do exist but were not known.</w:t>
-      </w:r>
-    </w:p>
-    <w:p>
-      <w:pPr>
-        <w:shd w:val="clear" w:color="auto" w:fill="FFFFFF"/>
-        <w:spacing w:after="0" w:line="240" w:lineRule="auto"/>
-        <w:rPr>
-          <w:rFonts w:ascii="Arial" w:eastAsia="Times New Roman" w:hAnsi="Arial" w:cs="Arial"/>
-          <w:color w:val="222222"/>
-          <w:sz w:val="24"/>
-          <w:szCs w:val="24"/>
-        </w:rPr>
-      </w:pPr>
-      <w:r>
-        <w:rPr>
-          <w:rFonts w:ascii="Arial" w:eastAsia="Times New Roman" w:hAnsi="Arial" w:cs="Arial"/>
-          <w:color w:val="222222"/>
-          <w:sz w:val="24"/>
-          <w:szCs w:val="24"/>
-          <w:lang w:val="en-GB"/>
-        </w:rPr>
-        <w:t> </w:t>
-      </w:r>
-    </w:p>
-    <w:p>
-      <w:pPr>
-        <w:shd w:val="clear" w:color="auto" w:fill="FFFFFF"/>
-        <w:spacing w:after="0" w:line="240" w:lineRule="auto"/>
-        <w:rPr>
-          <w:rFonts w:ascii="Arial" w:eastAsia="Times New Roman" w:hAnsi="Arial" w:cs="Arial"/>
-          <w:color w:val="222222"/>
-          <w:sz w:val="24"/>
-          <w:szCs w:val="24"/>
-        </w:rPr>
-      </w:pPr>
-      <w:r>
-        <w:rPr>
-          <w:rFonts w:ascii="Arial" w:eastAsia="Times New Roman" w:hAnsi="Arial" w:cs="Arial"/>
-          <w:color w:val="222222"/>
-          <w:sz w:val="24"/>
-          <w:szCs w:val="24"/>
-          <w:lang w:val="en-GB"/>
-        </w:rPr>
-        <w:t xml:space="preserve">3. Have you had any verification to make to the coordinates of the points for some sources prepared in </w:t>
-      </w:r>
-      <w:proofErr w:type="spellStart"/>
-      <w:r>
-        <w:rPr>
-          <w:rFonts w:ascii="Arial" w:eastAsia="Times New Roman" w:hAnsi="Arial" w:cs="Arial"/>
-          <w:color w:val="222222"/>
-          <w:sz w:val="24"/>
-          <w:szCs w:val="24"/>
-          <w:lang w:val="en-GB"/>
-        </w:rPr>
-        <w:t>Gregoire’s</w:t>
-      </w:r>
-      <w:proofErr w:type="spellEnd"/>
-      <w:r>
-        <w:rPr>
-          <w:rFonts w:ascii="Arial" w:eastAsia="Times New Roman" w:hAnsi="Arial" w:cs="Arial"/>
-          <w:color w:val="222222"/>
-          <w:sz w:val="24"/>
-          <w:szCs w:val="24"/>
-          <w:lang w:val="en-GB"/>
-        </w:rPr>
-        <w:t xml:space="preserve"> file?</w:t>
-      </w:r>
-    </w:p>
-    <w:p>
-      <w:pPr>
-        <w:shd w:val="clear" w:color="auto" w:fill="FFFFFF"/>
-        <w:spacing w:after="0" w:line="240" w:lineRule="auto"/>
-        <w:rPr>
-          <w:rFonts w:ascii="Arial" w:eastAsia="Times New Roman" w:hAnsi="Arial" w:cs="Arial"/>
-          <w:color w:val="222222"/>
-          <w:sz w:val="24"/>
-          <w:szCs w:val="24"/>
-        </w:rPr>
-      </w:pPr>
-      <w:r>
-        <w:rPr>
-          <w:rFonts w:ascii="Arial" w:eastAsia="Times New Roman" w:hAnsi="Arial" w:cs="Arial"/>
-          <w:color w:val="222222"/>
-          <w:sz w:val="24"/>
-          <w:szCs w:val="24"/>
-          <w:lang w:val="en-GB"/>
-        </w:rPr>
-        <w:t> </w:t>
-      </w:r>
-    </w:p>
-    <w:p>
-      <w:pPr>
-        <w:shd w:val="clear" w:color="auto" w:fill="FFFFFF"/>
-        <w:spacing w:after="0" w:line="240" w:lineRule="auto"/>
-        <w:rPr>
-          <w:rFonts w:ascii="Arial" w:eastAsia="Times New Roman" w:hAnsi="Arial" w:cs="Arial"/>
-          <w:color w:val="222222"/>
-          <w:sz w:val="24"/>
-          <w:szCs w:val="24"/>
-        </w:rPr>
-      </w:pPr>
-      <w:r>
-        <w:rPr>
-          <w:rFonts w:ascii="Arial" w:eastAsia="Times New Roman" w:hAnsi="Arial" w:cs="Arial"/>
-          <w:color w:val="222222"/>
-          <w:sz w:val="24"/>
-          <w:szCs w:val="24"/>
-          <w:lang w:val="en-GB"/>
-        </w:rPr>
-        <w:t xml:space="preserve">4. Could you share some calculation files so that I can have a </w:t>
-      </w:r>
-      <w:proofErr w:type="gramStart"/>
-      <w:r>
-        <w:rPr>
-          <w:rFonts w:ascii="Arial" w:eastAsia="Times New Roman" w:hAnsi="Arial" w:cs="Arial"/>
-          <w:color w:val="222222"/>
-          <w:sz w:val="24"/>
-          <w:szCs w:val="24"/>
-          <w:lang w:val="en-GB"/>
-        </w:rPr>
-        <w:t>look ?</w:t>
+          <w:lang w:val="en-GB"/>
+        </w:rPr>
+      </w:pPr>
+      <w:r>
+        <w:rPr>
+          <w:rFonts w:ascii="Arial" w:eastAsia="Times New Roman" w:hAnsi="Arial" w:cs="Arial"/>
+          <w:color w:val="222222"/>
+          <w:sz w:val="24"/>
+          <w:szCs w:val="24"/>
+          <w:lang w:val="en-GB"/>
+        </w:rPr>
+        <w:t>2. In the future methodology report, you can write, instead of “the sources do not exist”, “the inventory emission were not provided by individual sources” so that the reader understands that the sources do exist but were not known.</w:t>
+      </w:r>
+    </w:p>
+    <w:p>
+      <w:pPr>
+        <w:shd w:val="clear" w:color="auto" w:fill="FFFFFF"/>
+        <w:spacing w:after="0" w:line="240" w:lineRule="auto"/>
+        <w:rPr>
+          <w:rFonts w:ascii="Arial" w:eastAsia="Times New Roman" w:hAnsi="Arial" w:cs="Arial"/>
+          <w:color w:val="222222"/>
+          <w:sz w:val="24"/>
+          <w:szCs w:val="24"/>
+          <w:lang w:val="en-GB"/>
+        </w:rPr>
+      </w:pPr>
+    </w:p>
+    <w:p>
+      <w:pPr>
+        <w:shd w:val="clear" w:color="auto" w:fill="FFFFFF"/>
+        <w:spacing w:after="0" w:line="240" w:lineRule="auto"/>
+        <w:rPr>
+          <w:rFonts w:ascii="Arial" w:eastAsia="Times New Roman" w:hAnsi="Arial" w:cs="Arial"/>
+          <w:i/>
+          <w:color w:val="FF0000"/>
+          <w:sz w:val="24"/>
+          <w:szCs w:val="24"/>
+        </w:rPr>
+      </w:pPr>
+      <w:r>
+        <w:rPr>
+          <w:rFonts w:ascii="Arial" w:eastAsia="Times New Roman" w:hAnsi="Arial" w:cs="Arial"/>
+          <w:i/>
+          <w:color w:val="FF0000"/>
+          <w:sz w:val="24"/>
+          <w:szCs w:val="24"/>
+          <w:lang w:val="en-GB"/>
+        </w:rPr>
+        <w:t>All right.</w:t>
       </w:r>
       <w:bookmarkStart w:id="0" w:name="_GoBack"/>
       <w:bookmarkEnd w:id="0"/>
-      <w:proofErr w:type="gramEnd"/>
     </w:p>
     <w:p>
       <w:pPr>
@@ -357,61 +254,88 @@
           <w:color w:val="222222"/>
           <w:sz w:val="24"/>
           <w:szCs w:val="24"/>
-        </w:rPr>
-      </w:pPr>
-      <w:r>
-        <w:rPr>
-          <w:rFonts w:ascii="Arial" w:eastAsia="Times New Roman" w:hAnsi="Arial" w:cs="Arial"/>
-          <w:color w:val="222222"/>
-          <w:sz w:val="24"/>
-          <w:szCs w:val="24"/>
-          <w:lang w:val="en-GB"/>
-        </w:rPr>
-        <w:t xml:space="preserve">5. Some new emissions </w:t>
-      </w:r>
-      <w:proofErr w:type="gramStart"/>
-      <w:r>
-        <w:rPr>
-          <w:rFonts w:ascii="Arial" w:eastAsia="Times New Roman" w:hAnsi="Arial" w:cs="Arial"/>
-          <w:color w:val="222222"/>
-          <w:sz w:val="24"/>
-          <w:szCs w:val="24"/>
-          <w:lang w:val="en-GB"/>
-        </w:rPr>
-        <w:t>are expected</w:t>
-      </w:r>
-      <w:proofErr w:type="gramEnd"/>
-      <w:r>
-        <w:rPr>
-          <w:rFonts w:ascii="Arial" w:eastAsia="Times New Roman" w:hAnsi="Arial" w:cs="Arial"/>
-          <w:color w:val="222222"/>
-          <w:sz w:val="24"/>
-          <w:szCs w:val="24"/>
-          <w:lang w:val="en-GB"/>
-        </w:rPr>
-        <w:t xml:space="preserve"> for specific sources (I am waiting for Nadine and </w:t>
-      </w:r>
-      <w:proofErr w:type="spellStart"/>
-      <w:r>
-        <w:rPr>
-          <w:rFonts w:ascii="Arial" w:eastAsia="Times New Roman" w:hAnsi="Arial" w:cs="Arial"/>
-          <w:color w:val="222222"/>
-          <w:sz w:val="24"/>
-          <w:szCs w:val="24"/>
-          <w:lang w:val="en-GB"/>
-        </w:rPr>
-        <w:t>Gregoire</w:t>
-      </w:r>
-      <w:proofErr w:type="spellEnd"/>
-      <w:r>
-        <w:rPr>
-          <w:rFonts w:ascii="Arial" w:eastAsia="Times New Roman" w:hAnsi="Arial" w:cs="Arial"/>
-          <w:color w:val="222222"/>
-          <w:sz w:val="24"/>
-          <w:szCs w:val="24"/>
-          <w:lang w:val="en-GB"/>
-        </w:rPr>
-        <w:t xml:space="preserve"> details about this).</w:t>
+          <w:lang w:val="en-GB"/>
+        </w:rPr>
+      </w:pPr>
+      <w:r>
+        <w:rPr>
+          <w:rFonts w:ascii="Arial" w:eastAsia="Times New Roman" w:hAnsi="Arial" w:cs="Arial"/>
+          <w:color w:val="222222"/>
+          <w:sz w:val="24"/>
+          <w:szCs w:val="24"/>
+          <w:lang w:val="en-GB"/>
+        </w:rPr>
+        <w:t>3. Have you had any verification to make to the coordinates of the points for some sources prepared in Gregoire’s file?</w:t>
+      </w:r>
+    </w:p>
+    <w:p>
+      <w:pPr>
+        <w:shd w:val="clear" w:color="auto" w:fill="FFFFFF"/>
+        <w:spacing w:after="0" w:line="240" w:lineRule="auto"/>
+        <w:rPr>
+          <w:rFonts w:ascii="Arial" w:eastAsia="Times New Roman" w:hAnsi="Arial" w:cs="Arial"/>
+          <w:color w:val="222222"/>
+          <w:sz w:val="24"/>
+          <w:szCs w:val="24"/>
+          <w:lang w:val="en-GB"/>
+        </w:rPr>
+      </w:pPr>
+    </w:p>
+    <w:p>
+      <w:pPr>
+        <w:shd w:val="clear" w:color="auto" w:fill="FFFFFF"/>
+        <w:spacing w:after="0" w:line="240" w:lineRule="auto"/>
+        <w:rPr>
+          <w:rFonts w:ascii="Arial" w:eastAsia="Times New Roman" w:hAnsi="Arial" w:cs="Arial"/>
+          <w:i/>
+          <w:color w:val="FF0000"/>
+          <w:sz w:val="24"/>
+          <w:szCs w:val="24"/>
+        </w:rPr>
+      </w:pPr>
+      <w:r>
+        <w:rPr>
+          <w:rFonts w:ascii="Arial" w:eastAsia="Times New Roman" w:hAnsi="Arial" w:cs="Arial"/>
+          <w:i/>
+          <w:color w:val="FF0000"/>
+          <w:sz w:val="24"/>
+          <w:szCs w:val="24"/>
+          <w:lang w:val="en-GB"/>
+        </w:rPr>
+        <w:t>Yes, of course.</w:t>
+      </w:r>
+      <w:r>
+        <w:rPr>
+          <w:rFonts w:ascii="Arial" w:eastAsia="Times New Roman" w:hAnsi="Arial" w:cs="Arial"/>
+          <w:i/>
+          <w:color w:val="FF0000"/>
+          <w:sz w:val="24"/>
+          <w:szCs w:val="24"/>
+          <w:lang w:val="en-GB"/>
+        </w:rPr>
+        <w:t xml:space="preserve"> </w:t>
+      </w:r>
+      <w:r>
+        <w:rPr>
+          <w:rFonts w:ascii="Arial" w:eastAsia="Times New Roman" w:hAnsi="Arial" w:cs="Arial"/>
+          <w:i/>
+          <w:color w:val="FF0000"/>
+          <w:sz w:val="24"/>
+          <w:szCs w:val="24"/>
+          <w:lang w:val="en-GB"/>
+        </w:rPr>
+        <w:t>E</w:t>
+      </w:r>
+      <w:r>
+        <w:rPr>
+          <w:rFonts w:ascii="Arial" w:eastAsia="Times New Roman" w:hAnsi="Arial" w:cs="Arial"/>
+          <w:i/>
+          <w:color w:val="FF0000"/>
+          <w:sz w:val="24"/>
+          <w:szCs w:val="24"/>
+          <w:lang w:val="en-GB"/>
+        </w:rPr>
+        <w:t>ach location is manualy validated and coordinates are corrected if they were wrong.</w:t>
       </w:r>
     </w:p>
     <w:p>
@@ -445,52 +369,67 @@
           <w:color w:val="222222"/>
           <w:sz w:val="24"/>
           <w:szCs w:val="24"/>
-        </w:rPr>
-      </w:pPr>
-      <w:r>
-        <w:rPr>
-          <w:rFonts w:ascii="Arial" w:eastAsia="Times New Roman" w:hAnsi="Arial" w:cs="Arial"/>
-          <w:color w:val="222222"/>
-          <w:sz w:val="24"/>
-          <w:szCs w:val="24"/>
-          <w:lang w:val="en-GB"/>
-        </w:rPr>
-        <w:t xml:space="preserve">6. For the Aviation sector 1A3ai &amp; </w:t>
-      </w:r>
-      <w:proofErr w:type="gramStart"/>
-      <w:r>
-        <w:rPr>
-          <w:rFonts w:ascii="Arial" w:eastAsia="Times New Roman" w:hAnsi="Arial" w:cs="Arial"/>
-          <w:color w:val="222222"/>
-          <w:sz w:val="24"/>
-          <w:szCs w:val="24"/>
-          <w:lang w:val="en-GB"/>
-        </w:rPr>
-        <w:t>1A3aii ,</w:t>
-      </w:r>
-      <w:proofErr w:type="gramEnd"/>
-      <w:r>
-        <w:rPr>
-          <w:rFonts w:ascii="Arial" w:eastAsia="Times New Roman" w:hAnsi="Arial" w:cs="Arial"/>
-          <w:color w:val="222222"/>
-          <w:sz w:val="24"/>
-          <w:szCs w:val="24"/>
-          <w:lang w:val="en-GB"/>
-        </w:rPr>
-        <w:t xml:space="preserve"> could you precise what is the official data from the Serbian Business Registers Agency. Is it a list of the airports, including the small ones; or does it also include the number of flight or some activity </w:t>
-      </w:r>
-      <w:proofErr w:type="gramStart"/>
-      <w:r>
-        <w:rPr>
-          <w:rFonts w:ascii="Arial" w:eastAsia="Times New Roman" w:hAnsi="Arial" w:cs="Arial"/>
-          <w:color w:val="222222"/>
-          <w:sz w:val="24"/>
-          <w:szCs w:val="24"/>
-          <w:lang w:val="en-GB"/>
-        </w:rPr>
-        <w:t>data ?</w:t>
-      </w:r>
-      <w:proofErr w:type="gramEnd"/>
+          <w:lang w:val="en-GB"/>
+        </w:rPr>
+      </w:pPr>
+      <w:r>
+        <w:rPr>
+          <w:rFonts w:ascii="Arial" w:eastAsia="Times New Roman" w:hAnsi="Arial" w:cs="Arial"/>
+          <w:color w:val="222222"/>
+          <w:sz w:val="24"/>
+          <w:szCs w:val="24"/>
+          <w:lang w:val="en-GB"/>
+        </w:rPr>
+        <w:t>4. Could you share some calculation files so that I can have a look ?</w:t>
+      </w:r>
+    </w:p>
+    <w:p>
+      <w:pPr>
+        <w:shd w:val="clear" w:color="auto" w:fill="FFFFFF"/>
+        <w:spacing w:after="0" w:line="240" w:lineRule="auto"/>
+        <w:rPr>
+          <w:rFonts w:ascii="Arial" w:eastAsia="Times New Roman" w:hAnsi="Arial" w:cs="Arial"/>
+          <w:color w:val="222222"/>
+          <w:sz w:val="24"/>
+          <w:szCs w:val="24"/>
+          <w:lang w:val="en-GB"/>
+        </w:rPr>
+      </w:pPr>
+    </w:p>
+    <w:p>
+      <w:pPr>
+        <w:shd w:val="clear" w:color="auto" w:fill="FFFFFF"/>
+        <w:spacing w:after="0" w:line="240" w:lineRule="auto"/>
+        <w:rPr>
+          <w:rFonts w:ascii="Arial" w:eastAsia="Times New Roman" w:hAnsi="Arial" w:cs="Arial"/>
+          <w:i/>
+          <w:color w:val="FF0000"/>
+          <w:sz w:val="24"/>
+          <w:szCs w:val="24"/>
+        </w:rPr>
+      </w:pPr>
+      <w:r>
+        <w:rPr>
+          <w:rFonts w:ascii="Arial" w:eastAsia="Times New Roman" w:hAnsi="Arial" w:cs="Arial"/>
+          <w:i/>
+          <w:color w:val="FF0000"/>
+          <w:sz w:val="24"/>
+          <w:szCs w:val="24"/>
+          <w:lang w:val="en-GB"/>
+        </w:rPr>
+        <w:t>Yes, of course. We share</w:t>
+      </w:r>
+      <w:r>
+        <w:rPr>
+          <w:rFonts w:ascii="Arial" w:eastAsia="Times New Roman" w:hAnsi="Arial" w:cs="Arial"/>
+          <w:i/>
+          <w:color w:val="FF0000"/>
+          <w:sz w:val="24"/>
+          <w:szCs w:val="24"/>
+          <w:lang w:val="en-GB"/>
+        </w:rPr>
+        <w:t xml:space="preserve"> with you report with computational examples, including spatialization from point, line and polygon data sources.</w:t>
+      </w:r>
     </w:p>
     <w:p>
       <w:pPr>
@@ -534,126 +473,44 @@
           <w:szCs w:val="24"/>
           <w:lang w:val="en-GB"/>
         </w:rPr>
-        <w:t xml:space="preserve">7. For the emissions relative to coal mines, (1B1a, 2A5c), did you use all the mines polygon from </w:t>
-      </w:r>
-      <w:proofErr w:type="gramStart"/>
-      <w:r>
-        <w:rPr>
-          <w:rFonts w:ascii="Arial" w:eastAsia="Times New Roman" w:hAnsi="Arial" w:cs="Arial"/>
-          <w:color w:val="222222"/>
-          <w:sz w:val="24"/>
-          <w:szCs w:val="24"/>
-          <w:lang w:val="en-GB"/>
-        </w:rPr>
-        <w:t>CLC ?</w:t>
-      </w:r>
-      <w:proofErr w:type="gramEnd"/>
-      <w:r>
-        <w:rPr>
-          <w:rFonts w:ascii="Arial" w:eastAsia="Times New Roman" w:hAnsi="Arial" w:cs="Arial"/>
-          <w:color w:val="222222"/>
-          <w:sz w:val="24"/>
-          <w:szCs w:val="24"/>
-          <w:lang w:val="en-GB"/>
-        </w:rPr>
-        <w:t xml:space="preserve"> Were there a possibility to distinguish coal mines from other types of </w:t>
-      </w:r>
-      <w:proofErr w:type="gramStart"/>
-      <w:r>
-        <w:rPr>
-          <w:rFonts w:ascii="Arial" w:eastAsia="Times New Roman" w:hAnsi="Arial" w:cs="Arial"/>
-          <w:color w:val="222222"/>
-          <w:sz w:val="24"/>
-          <w:szCs w:val="24"/>
-          <w:lang w:val="en-GB"/>
-        </w:rPr>
-        <w:t>mines ?</w:t>
-      </w:r>
-      <w:proofErr w:type="gramEnd"/>
-    </w:p>
-    <w:p>
-      <w:pPr>
-        <w:shd w:val="clear" w:color="auto" w:fill="FFFFFF"/>
-        <w:spacing w:after="0" w:line="240" w:lineRule="auto"/>
-        <w:rPr>
-          <w:rFonts w:ascii="Arial" w:eastAsia="Times New Roman" w:hAnsi="Arial" w:cs="Arial"/>
-          <w:color w:val="222222"/>
-          <w:sz w:val="24"/>
-          <w:szCs w:val="24"/>
-          <w:lang w:val="en-GB"/>
-        </w:rPr>
-      </w:pPr>
-    </w:p>
-    <w:p>
-      <w:pPr>
-        <w:shd w:val="clear" w:color="auto" w:fill="FFFFFF"/>
-        <w:spacing w:after="0" w:line="240" w:lineRule="auto"/>
-        <w:rPr>
-          <w:rFonts w:ascii="Arial" w:eastAsia="Times New Roman" w:hAnsi="Arial" w:cs="Arial"/>
-          <w:i/>
-          <w:color w:val="FF0000"/>
-          <w:sz w:val="24"/>
-          <w:szCs w:val="24"/>
-        </w:rPr>
-      </w:pPr>
-      <w:r>
-        <w:rPr>
-          <w:rFonts w:ascii="Arial" w:eastAsia="Times New Roman" w:hAnsi="Arial" w:cs="Arial"/>
-          <w:i/>
-          <w:color w:val="FF0000"/>
-          <w:sz w:val="24"/>
-          <w:szCs w:val="24"/>
-          <w:lang w:val="en-GB"/>
-        </w:rPr>
-        <w:t xml:space="preserve">No. </w:t>
-      </w:r>
-      <w:proofErr w:type="gramStart"/>
-      <w:r>
-        <w:rPr>
-          <w:rFonts w:ascii="Arial" w:eastAsia="Times New Roman" w:hAnsi="Arial" w:cs="Arial"/>
-          <w:i/>
-          <w:color w:val="FF0000"/>
-          <w:sz w:val="24"/>
-          <w:szCs w:val="24"/>
-          <w:lang w:val="en-GB"/>
-        </w:rPr>
-        <w:t>Coal mines</w:t>
-      </w:r>
-      <w:proofErr w:type="gramEnd"/>
-      <w:r>
-        <w:rPr>
-          <w:rFonts w:ascii="Arial" w:eastAsia="Times New Roman" w:hAnsi="Arial" w:cs="Arial"/>
-          <w:i/>
-          <w:color w:val="FF0000"/>
-          <w:sz w:val="24"/>
-          <w:szCs w:val="24"/>
-          <w:lang w:val="en-GB"/>
-        </w:rPr>
-        <w:t xml:space="preserve"> listed in Energy subsector () are used to identified corresponding CLC polygons. In this way, we made a distinguishing between </w:t>
-      </w:r>
-      <w:proofErr w:type="gramStart"/>
-      <w:r>
-        <w:rPr>
-          <w:rFonts w:ascii="Arial" w:eastAsia="Times New Roman" w:hAnsi="Arial" w:cs="Arial"/>
-          <w:i/>
-          <w:color w:val="FF0000"/>
-          <w:sz w:val="24"/>
-          <w:szCs w:val="24"/>
-          <w:lang w:val="en-GB"/>
-        </w:rPr>
-        <w:t>coal mines</w:t>
-      </w:r>
-      <w:proofErr w:type="gramEnd"/>
-      <w:r>
-        <w:rPr>
-          <w:rFonts w:ascii="Arial" w:eastAsia="Times New Roman" w:hAnsi="Arial" w:cs="Arial"/>
-          <w:i/>
-          <w:color w:val="FF0000"/>
-          <w:sz w:val="24"/>
-          <w:szCs w:val="24"/>
-          <w:lang w:val="en-GB"/>
-        </w:rPr>
-        <w:t xml:space="preserve"> and others.</w:t>
+        <w:t>5. Some new emissions are expected for specific sources (I am waiting for Nadine and Gregoire details about this).</w:t>
+      </w:r>
+    </w:p>
+    <w:p>
+      <w:pPr>
+        <w:shd w:val="clear" w:color="auto" w:fill="FFFFFF"/>
+        <w:spacing w:after="0" w:line="240" w:lineRule="auto"/>
+        <w:rPr>
+          <w:rFonts w:ascii="Arial" w:eastAsia="Times New Roman" w:hAnsi="Arial" w:cs="Arial"/>
+          <w:color w:val="222222"/>
+          <w:sz w:val="24"/>
+          <w:szCs w:val="24"/>
+          <w:lang w:val="en-GB"/>
+        </w:rPr>
+      </w:pPr>
+    </w:p>
+    <w:p>
+      <w:pPr>
+        <w:shd w:val="clear" w:color="auto" w:fill="FFFFFF"/>
+        <w:spacing w:after="0" w:line="240" w:lineRule="auto"/>
+        <w:rPr>
+          <w:rFonts w:ascii="Arial" w:eastAsia="Times New Roman" w:hAnsi="Arial" w:cs="Arial"/>
+          <w:i/>
+          <w:color w:val="FF0000"/>
+          <w:sz w:val="24"/>
+          <w:szCs w:val="24"/>
+        </w:rPr>
+      </w:pPr>
+      <w:r>
+        <w:rPr>
+          <w:rFonts w:ascii="Arial" w:eastAsia="Times New Roman" w:hAnsi="Arial" w:cs="Arial"/>
+          <w:i/>
+          <w:color w:val="FF0000"/>
+          <w:sz w:val="24"/>
+          <w:szCs w:val="24"/>
+          <w:lang w:val="en-GB"/>
+        </w:rPr>
+        <w:t>All right.</w:t>
       </w:r>
     </w:p>
     <w:p>
@@ -698,29 +555,260 @@
           <w:szCs w:val="24"/>
           <w:lang w:val="en-GB"/>
         </w:rPr>
-        <w:t xml:space="preserve">8. For 1B2ai &amp; 1B2b (fugitive emission from liquid fuels / natural gas </w:t>
-      </w:r>
-      <w:proofErr w:type="gramStart"/>
-      <w:r>
-        <w:rPr>
-          <w:rFonts w:ascii="Arial" w:eastAsia="Times New Roman" w:hAnsi="Arial" w:cs="Arial"/>
-          <w:color w:val="222222"/>
-          <w:sz w:val="24"/>
-          <w:szCs w:val="24"/>
-          <w:lang w:val="en-GB"/>
-        </w:rPr>
-        <w:t>-  exploration</w:t>
-      </w:r>
-      <w:proofErr w:type="gramEnd"/>
-      <w:r>
-        <w:rPr>
-          <w:rFonts w:ascii="Arial" w:eastAsia="Times New Roman" w:hAnsi="Arial" w:cs="Arial"/>
-          <w:color w:val="222222"/>
-          <w:sz w:val="24"/>
-          <w:szCs w:val="24"/>
-          <w:lang w:val="en-GB"/>
-        </w:rPr>
-        <w:t xml:space="preserve"> production transport) you used road activity. Does this road activity distinguish between types of vehicles (at least heavy and light vehicles) so that only heavy vehicles traffic could be use here?</w:t>
+        <w:t>6. For the Aviation sector 1A3ai &amp; 1A3aii , could you precise what is the official data from the Serbian Business Registers Agency. Is it a list of the airports, including the small ones; or does it also include the number of flight or some activity data ?</w:t>
+      </w:r>
+    </w:p>
+    <w:p>
+      <w:pPr>
+        <w:shd w:val="clear" w:color="auto" w:fill="FFFFFF"/>
+        <w:spacing w:after="0" w:line="240" w:lineRule="auto"/>
+        <w:rPr>
+          <w:rFonts w:ascii="Arial" w:eastAsia="Times New Roman" w:hAnsi="Arial" w:cs="Arial"/>
+          <w:color w:val="222222"/>
+          <w:sz w:val="24"/>
+          <w:szCs w:val="24"/>
+          <w:lang w:val="en-GB"/>
+        </w:rPr>
+      </w:pPr>
+    </w:p>
+    <w:p>
+      <w:pPr>
+        <w:shd w:val="clear" w:color="auto" w:fill="FFFFFF"/>
+        <w:spacing w:after="0" w:line="240" w:lineRule="auto"/>
+        <w:rPr>
+          <w:rFonts w:ascii="Arial" w:eastAsia="Times New Roman" w:hAnsi="Arial" w:cs="Arial"/>
+          <w:i/>
+          <w:color w:val="FF0000"/>
+          <w:sz w:val="24"/>
+          <w:szCs w:val="24"/>
+        </w:rPr>
+      </w:pPr>
+      <w:r>
+        <w:rPr>
+          <w:rFonts w:ascii="Arial" w:eastAsia="Times New Roman" w:hAnsi="Arial" w:cs="Arial"/>
+          <w:i/>
+          <w:color w:val="FF0000"/>
+          <w:sz w:val="24"/>
+          <w:szCs w:val="24"/>
+          <w:lang w:val="en-GB"/>
+        </w:rPr>
+        <w:t xml:space="preserve">Yes, the official data from the Serbian Business Registers Agency is list of airports, but for subsector </w:t>
+      </w:r>
+      <w:r>
+        <w:rPr>
+          <w:rFonts w:ascii="Arial" w:eastAsia="Times New Roman" w:hAnsi="Arial" w:cs="Arial"/>
+          <w:i/>
+          <w:color w:val="FF0000"/>
+          <w:sz w:val="24"/>
+          <w:szCs w:val="24"/>
+          <w:lang w:val="en-GB"/>
+        </w:rPr>
+        <w:t>1A3ai-International aviation LTO (civil)</w:t>
+      </w:r>
+      <w:r>
+        <w:rPr>
+          <w:rFonts w:ascii="Arial" w:eastAsia="Times New Roman" w:hAnsi="Arial" w:cs="Arial"/>
+          <w:i/>
+          <w:color w:val="FF0000"/>
+          <w:sz w:val="24"/>
+          <w:szCs w:val="24"/>
+          <w:lang w:val="en-GB"/>
+        </w:rPr>
+        <w:t xml:space="preserve"> we have data from </w:t>
+      </w:r>
+      <w:r>
+        <w:rPr>
+          <w:rFonts w:ascii="Arial" w:eastAsia="Times New Roman" w:hAnsi="Arial" w:cs="Arial"/>
+          <w:i/>
+          <w:color w:val="FF0000"/>
+          <w:sz w:val="24"/>
+          <w:szCs w:val="24"/>
+          <w:lang w:val="en-GB"/>
+        </w:rPr>
+        <w:t>the official airport business report</w:t>
+      </w:r>
+      <w:r>
+        <w:rPr>
+          <w:rFonts w:ascii="Arial" w:eastAsia="Times New Roman" w:hAnsi="Arial" w:cs="Arial"/>
+          <w:i/>
+          <w:color w:val="FF0000"/>
+          <w:sz w:val="24"/>
+          <w:szCs w:val="24"/>
+          <w:lang w:val="en-GB"/>
+        </w:rPr>
+        <w:t>, which include t</w:t>
+      </w:r>
+      <w:r>
+        <w:rPr>
+          <w:rFonts w:ascii="Arial" w:eastAsia="Times New Roman" w:hAnsi="Arial" w:cs="Arial"/>
+          <w:i/>
+          <w:color w:val="FF0000"/>
+          <w:sz w:val="24"/>
+          <w:szCs w:val="24"/>
+          <w:lang w:val="en-GB"/>
+        </w:rPr>
+        <w:t>he number of passangers</w:t>
+      </w:r>
+      <w:r>
+        <w:rPr>
+          <w:rFonts w:ascii="Arial" w:eastAsia="Times New Roman" w:hAnsi="Arial" w:cs="Arial"/>
+          <w:i/>
+          <w:color w:val="FF0000"/>
+          <w:sz w:val="24"/>
+          <w:szCs w:val="24"/>
+          <w:lang w:val="en-GB"/>
+        </w:rPr>
+        <w:t xml:space="preserve">, </w:t>
+      </w:r>
+      <w:r>
+        <w:rPr>
+          <w:rFonts w:ascii="Arial" w:eastAsia="Times New Roman" w:hAnsi="Arial" w:cs="Arial"/>
+          <w:i/>
+          <w:color w:val="FF0000"/>
+          <w:sz w:val="24"/>
+          <w:szCs w:val="24"/>
+          <w:lang w:val="en-GB"/>
+        </w:rPr>
+        <w:t>and they have been used</w:t>
+      </w:r>
+      <w:r>
+        <w:rPr>
+          <w:rFonts w:ascii="Arial" w:eastAsia="Times New Roman" w:hAnsi="Arial" w:cs="Arial"/>
+          <w:i/>
+          <w:color w:val="FF0000"/>
+          <w:sz w:val="24"/>
+          <w:szCs w:val="24"/>
+          <w:lang w:val="en-GB"/>
+        </w:rPr>
+        <w:t xml:space="preserve"> for spatialization.</w:t>
+      </w:r>
+    </w:p>
+    <w:p>
+      <w:pPr>
+        <w:shd w:val="clear" w:color="auto" w:fill="FFFFFF"/>
+        <w:spacing w:after="0" w:line="240" w:lineRule="auto"/>
+        <w:rPr>
+          <w:rFonts w:ascii="Arial" w:eastAsia="Times New Roman" w:hAnsi="Arial" w:cs="Arial"/>
+          <w:color w:val="222222"/>
+          <w:sz w:val="24"/>
+          <w:szCs w:val="24"/>
+        </w:rPr>
+      </w:pPr>
+      <w:r>
+        <w:rPr>
+          <w:rFonts w:ascii="Arial" w:eastAsia="Times New Roman" w:hAnsi="Arial" w:cs="Arial"/>
+          <w:color w:val="222222"/>
+          <w:sz w:val="24"/>
+          <w:szCs w:val="24"/>
+          <w:lang w:val="en-GB"/>
+        </w:rPr>
+        <w:t> </w:t>
+      </w:r>
+    </w:p>
+    <w:p>
+      <w:pPr>
+        <w:shd w:val="clear" w:color="auto" w:fill="FFFFFF"/>
+        <w:spacing w:after="0" w:line="240" w:lineRule="auto"/>
+        <w:rPr>
+          <w:rFonts w:ascii="Arial" w:eastAsia="Times New Roman" w:hAnsi="Arial" w:cs="Arial"/>
+          <w:color w:val="222222"/>
+          <w:sz w:val="24"/>
+          <w:szCs w:val="24"/>
+          <w:lang w:val="en-GB"/>
+        </w:rPr>
+      </w:pPr>
+      <w:r>
+        <w:rPr>
+          <w:rFonts w:ascii="Arial" w:eastAsia="Times New Roman" w:hAnsi="Arial" w:cs="Arial"/>
+          <w:color w:val="222222"/>
+          <w:sz w:val="24"/>
+          <w:szCs w:val="24"/>
+          <w:lang w:val="en-GB"/>
+        </w:rPr>
+        <w:t>7. For the emissions relative to coal mines, (1B1a, 2A5c), did you use all the mines polygon from CLC ? Were there a possibility to distinguish coal mines from other types of mines ?</w:t>
+      </w:r>
+    </w:p>
+    <w:p>
+      <w:pPr>
+        <w:shd w:val="clear" w:color="auto" w:fill="FFFFFF"/>
+        <w:spacing w:after="0" w:line="240" w:lineRule="auto"/>
+        <w:rPr>
+          <w:rFonts w:ascii="Arial" w:eastAsia="Times New Roman" w:hAnsi="Arial" w:cs="Arial"/>
+          <w:color w:val="222222"/>
+          <w:sz w:val="24"/>
+          <w:szCs w:val="24"/>
+          <w:lang w:val="en-GB"/>
+        </w:rPr>
+      </w:pPr>
+    </w:p>
+    <w:p>
+      <w:pPr>
+        <w:shd w:val="clear" w:color="auto" w:fill="FFFFFF"/>
+        <w:spacing w:after="0" w:line="240" w:lineRule="auto"/>
+        <w:rPr>
+          <w:rFonts w:ascii="Arial" w:eastAsia="Times New Roman" w:hAnsi="Arial" w:cs="Arial"/>
+          <w:i/>
+          <w:color w:val="FF0000"/>
+          <w:sz w:val="24"/>
+          <w:szCs w:val="24"/>
+        </w:rPr>
+      </w:pPr>
+      <w:r>
+        <w:rPr>
+          <w:rFonts w:ascii="Arial" w:eastAsia="Times New Roman" w:hAnsi="Arial" w:cs="Arial"/>
+          <w:i/>
+          <w:color w:val="FF0000"/>
+          <w:sz w:val="24"/>
+          <w:szCs w:val="24"/>
+          <w:lang w:val="en-GB"/>
+        </w:rPr>
+        <w:t>No. Coal mines listed in Energy subsector () are used to identified corresponding CLC polygons. In this way, we made a distinguishing between coal mines and others.</w:t>
+      </w:r>
+    </w:p>
+    <w:p>
+      <w:pPr>
+        <w:shd w:val="clear" w:color="auto" w:fill="FFFFFF"/>
+        <w:spacing w:after="0" w:line="240" w:lineRule="auto"/>
+        <w:rPr>
+          <w:rFonts w:ascii="Arial" w:eastAsia="Times New Roman" w:hAnsi="Arial" w:cs="Arial"/>
+          <w:color w:val="222222"/>
+          <w:sz w:val="24"/>
+          <w:szCs w:val="24"/>
+        </w:rPr>
+      </w:pPr>
+      <w:r>
+        <w:rPr>
+          <w:rFonts w:ascii="Arial" w:eastAsia="Times New Roman" w:hAnsi="Arial" w:cs="Arial"/>
+          <w:color w:val="222222"/>
+          <w:sz w:val="24"/>
+          <w:szCs w:val="24"/>
+          <w:lang w:val="en-GB"/>
+        </w:rPr>
+        <w:lastRenderedPageBreak/>
+        <w:t> </w:t>
+      </w:r>
+    </w:p>
+    <w:p>
+      <w:pPr>
+        <w:shd w:val="clear" w:color="auto" w:fill="FFFFFF"/>
+        <w:spacing w:after="0" w:line="240" w:lineRule="auto"/>
+        <w:rPr>
+          <w:rFonts w:ascii="Arial" w:eastAsia="Times New Roman" w:hAnsi="Arial" w:cs="Arial"/>
+          <w:color w:val="222222"/>
+          <w:sz w:val="24"/>
+          <w:szCs w:val="24"/>
+          <w:lang w:val="en-GB"/>
+        </w:rPr>
+      </w:pPr>
+      <w:r>
+        <w:rPr>
+          <w:rFonts w:ascii="Arial" w:eastAsia="Times New Roman" w:hAnsi="Arial" w:cs="Arial"/>
+          <w:color w:val="222222"/>
+          <w:sz w:val="24"/>
+          <w:szCs w:val="24"/>
+          <w:lang w:val="en-GB"/>
+        </w:rPr>
+        <w:t>8. For 1B2ai &amp; 1B2b (fugitive emission from liquid fuels / natural gas -  exploration production transport) you used road activity. Does this road activity distinguish between types of vehicles (at least heavy and light vehicles) so that only heavy vehicles traffic could be use here?</w:t>
       </w:r>
     </w:p>
     <w:p>
@@ -772,7 +860,7 @@
 </file>
 
 <file path=word/styles.xml><?xml version="1.0" encoding="utf-8"?>
-<w:styles xmlns:mc="http://schemas.openxmlformats.org/markup-compatibility/2006" xmlns:r="http://schemas.openxmlformats.org/officeDocument/2006/relationships" xmlns:w="http://schemas.openxmlformats.org/wordprocessingml/2006/main" xmlns:w14="http://schemas.microsoft.com/office/word/2010/wordml" xmlns:w15="http://schemas.microsoft.com/office/word/2012/wordml" xmlns:w16se="http://schemas.microsoft.com/office/word/2015/wordml/symex" mc:Ignorable="w14 w15 w16se">
+<w:styles xmlns:mc="http://schemas.openxmlformats.org/markup-compatibility/2006" xmlns:r="http://schemas.openxmlformats.org/officeDocument/2006/relationships" xmlns:w="http://schemas.openxmlformats.org/wordprocessingml/2006/main" xmlns:w14="http://schemas.microsoft.com/office/word/2010/wordml" xmlns:w15="http://schemas.microsoft.com/office/word/2012/wordml" mc:Ignorable="w14 w15">
   <w:docDefaults>
     <w:rPrDefault>
       <w:rPr>

</xml_diff>